<commit_message>
Email Merge for Astronomy
</commit_message>
<xml_diff>
--- a/Astronomy Final Project Email Merge/Email Merge.docx
+++ b/Astronomy Final Project Email Merge/Email Merge.docx
@@ -6,27 +6,14 @@
       <w:r>
         <w:t xml:space="preserve">Hey </w:t>
       </w:r>
-      <w:r>
-        <w:fldChar w:fldCharType="begin"/>
-      </w:r>
-      <w:r>
-        <w:instrText xml:space="preserve"> MERGEFIELD FirstName </w:instrText>
-      </w:r>
-      <w:r>
-        <w:fldChar w:fldCharType="separate"/>
-      </w:r>
-      <w:r>
-        <w:rPr>
-          <w:noProof/>
-        </w:rPr>
-        <w:t>Alex</w:t>
-      </w:r>
-      <w:r>
-        <w:rPr>
-          <w:noProof/>
-        </w:rPr>
-        <w:fldChar w:fldCharType="end"/>
-      </w:r>
+      <w:fldSimple w:instr=" MERGEFIELD FirstName ">
+        <w:r>
+          <w:rPr>
+            <w:noProof/>
+          </w:rPr>
+          <w:t>Miguel Angel</w:t>
+        </w:r>
+      </w:fldSimple>
       <w:r>
         <w:t>,</w:t>
       </w:r>
@@ -86,7 +73,7 @@
           <w:highlight w:val="yellow"/>
           <w:u w:val="single"/>
         </w:rPr>
-        <w:t>B+ 87%</w:t>
+        <w:t>F 52%</w:t>
       </w:r>
       <w:r>
         <w:rPr>
@@ -112,433 +99,129 @@
       </w:pPr>
       <w:r>
         <w:rPr>
-          <w:b/>
-          <w:bCs/>
-          <w:noProof/>
-          <w:u w:val="single"/>
-        </w:rPr>
-        <w:t>How the Final Project Affects Your Grade</w:t>
+          <w:noProof/>
+        </w:rPr>
+        <w:t>Your grade on the Astronomy Final Project Choice Board is:</w:t>
+      </w:r>
+      <w:r>
+        <w:rPr>
+          <w:b/>
+          <w:bCs/>
+          <w:noProof/>
+          <w:u w:val="single"/>
+        </w:rPr>
+        <w:t xml:space="preserve"> </w:t>
+      </w:r>
+      <w:r>
+        <w:rPr>
+          <w:b/>
+          <w:bCs/>
+          <w:noProof/>
+          <w:u w:val="single"/>
+        </w:rPr>
+        <w:fldChar w:fldCharType="begin"/>
+      </w:r>
+      <w:r>
+        <w:rPr>
+          <w:b/>
+          <w:bCs/>
+          <w:noProof/>
+          <w:u w:val="single"/>
+        </w:rPr>
+        <w:instrText xml:space="preserve"> MERGEFIELD Final \# 0.00</w:instrText>
+      </w:r>
+      <w:r>
+        <w:rPr>
+          <w:b/>
+          <w:bCs/>
+          <w:noProof/>
+          <w:u w:val="single"/>
+        </w:rPr>
+        <w:fldChar w:fldCharType="separate"/>
+      </w:r>
+      <w:r>
+        <w:rPr>
+          <w:b/>
+          <w:bCs/>
+          <w:noProof/>
+          <w:u w:val="single"/>
+        </w:rPr>
+        <w:t>11.10</w:t>
+      </w:r>
+      <w:r>
+        <w:rPr>
+          <w:b/>
+          <w:bCs/>
+          <w:noProof/>
+          <w:u w:val="single"/>
+        </w:rPr>
+        <w:fldChar w:fldCharType="end"/>
+      </w:r>
+      <w:r>
+        <w:rPr>
+          <w:b/>
+          <w:bCs/>
+          <w:noProof/>
+          <w:u w:val="single"/>
+        </w:rPr>
+        <w:t xml:space="preserve"> out of </w:t>
+      </w:r>
+      <w:r>
+        <w:rPr>
+          <w:b/>
+          <w:bCs/>
+          <w:noProof/>
+          <w:u w:val="single"/>
+        </w:rPr>
+        <w:fldChar w:fldCharType="begin"/>
+      </w:r>
+      <w:r>
+        <w:rPr>
+          <w:b/>
+          <w:bCs/>
+          <w:noProof/>
+          <w:u w:val="single"/>
+        </w:rPr>
+        <w:instrText xml:space="preserve"> MERGEFIELD FINAL_Choice_Board </w:instrText>
+      </w:r>
+      <w:r>
+        <w:rPr>
+          <w:b/>
+          <w:bCs/>
+          <w:noProof/>
+          <w:u w:val="single"/>
+        </w:rPr>
+        <w:fldChar w:fldCharType="separate"/>
+      </w:r>
+      <w:r>
+        <w:rPr>
+          <w:b/>
+          <w:bCs/>
+          <w:noProof/>
+          <w:u w:val="single"/>
+        </w:rPr>
+        <w:t>17</w:t>
+      </w:r>
+      <w:r>
+        <w:rPr>
+          <w:b/>
+          <w:bCs/>
+          <w:noProof/>
+          <w:u w:val="single"/>
+        </w:rPr>
+        <w:fldChar w:fldCharType="end"/>
+      </w:r>
+      <w:r>
+        <w:rPr>
+          <w:b/>
+          <w:bCs/>
+          <w:noProof/>
+          <w:u w:val="single"/>
+        </w:rPr>
+        <w:br/>
+        <w:t>Please turn in any work you have completed for Final Project ASAP to get feedback.</w:t>
       </w:r>
     </w:p>
-    <w:tbl>
-      <w:tblPr>
-        <w:tblStyle w:val="TableGrid"/>
-        <w:tblW w:w="0" w:type="auto"/>
-        <w:tblLook w:val="04A0" w:firstRow="1" w:lastRow="0" w:firstColumn="1" w:lastColumn="0" w:noHBand="0" w:noVBand="1"/>
-      </w:tblPr>
-      <w:tblGrid>
-        <w:gridCol w:w="1915"/>
-        <w:gridCol w:w="1915"/>
-        <w:gridCol w:w="1915"/>
-        <w:gridCol w:w="1915"/>
-        <w:gridCol w:w="1916"/>
-      </w:tblGrid>
-      <w:tr>
-        <w:tc>
-          <w:tcPr>
-            <w:tcW w:w="1915" w:type="dxa"/>
-          </w:tcPr>
-          <w:p>
-            <w:pPr>
-              <w:rPr>
-                <w:noProof/>
-              </w:rPr>
-            </w:pPr>
-            <w:r>
-              <w:rPr>
-                <w:noProof/>
-              </w:rPr>
-              <w:t>Skip the Final Project</w:t>
-            </w:r>
-            <w:r>
-              <w:rPr>
-                <w:noProof/>
-              </w:rPr>
-              <w:t xml:space="preserve"> and your overall grade could be.</w:t>
-            </w:r>
-          </w:p>
-        </w:tc>
-        <w:tc>
-          <w:tcPr>
-            <w:tcW w:w="1915" w:type="dxa"/>
-          </w:tcPr>
-          <w:p>
-            <w:pPr>
-              <w:rPr>
-                <w:noProof/>
-              </w:rPr>
-            </w:pPr>
-            <w:r>
-              <w:rPr>
-                <w:noProof/>
-              </w:rPr>
-              <w:t>Do Level 1 and your overall grade could be.</w:t>
-            </w:r>
-          </w:p>
-        </w:tc>
-        <w:tc>
-          <w:tcPr>
-            <w:tcW w:w="1915" w:type="dxa"/>
-          </w:tcPr>
-          <w:p>
-            <w:pPr>
-              <w:rPr>
-                <w:noProof/>
-              </w:rPr>
-            </w:pPr>
-            <w:r>
-              <w:rPr>
-                <w:noProof/>
-              </w:rPr>
-              <w:t>Do Level 1 and Level 2 and your overall grade could be.</w:t>
-            </w:r>
-          </w:p>
-        </w:tc>
-        <w:tc>
-          <w:tcPr>
-            <w:tcW w:w="1915" w:type="dxa"/>
-          </w:tcPr>
-          <w:p>
-            <w:pPr>
-              <w:rPr>
-                <w:noProof/>
-              </w:rPr>
-            </w:pPr>
-            <w:r>
-              <w:rPr>
-                <w:noProof/>
-              </w:rPr>
-              <w:t>Do Level 1, 2, and 3 and your overall grade could be.</w:t>
-            </w:r>
-          </w:p>
-        </w:tc>
-        <w:tc>
-          <w:tcPr>
-            <w:tcW w:w="1916" w:type="dxa"/>
-          </w:tcPr>
-          <w:p>
-            <w:pPr>
-              <w:rPr>
-                <w:noProof/>
-              </w:rPr>
-            </w:pPr>
-            <w:r>
-              <w:rPr>
-                <w:noProof/>
-              </w:rPr>
-              <w:t>Do Level 1, 2, 3, 4 and your overall grade could be.</w:t>
-            </w:r>
-          </w:p>
-        </w:tc>
-      </w:tr>
-      <w:tr>
-        <w:tc>
-          <w:tcPr>
-            <w:tcW w:w="1915" w:type="dxa"/>
-          </w:tcPr>
-          <w:p>
-            <w:pPr>
-              <w:jc w:val="center"/>
-              <w:rPr>
-                <w:noProof/>
-                <w:sz w:val="28"/>
-                <w:szCs w:val="28"/>
-                <w:u w:val="single"/>
-              </w:rPr>
-            </w:pPr>
-            <w:r>
-              <w:rPr>
-                <w:noProof/>
-                <w:sz w:val="28"/>
-                <w:szCs w:val="28"/>
-                <w:u w:val="single"/>
-              </w:rPr>
-              <w:fldChar w:fldCharType="begin"/>
-            </w:r>
-            <w:r>
-              <w:rPr>
-                <w:noProof/>
-                <w:sz w:val="28"/>
-                <w:szCs w:val="28"/>
-                <w:u w:val="single"/>
-              </w:rPr>
-              <w:instrText xml:space="preserve"> MERGEFIELD FinalScenaro1 </w:instrText>
-            </w:r>
-            <w:r>
-              <w:rPr>
-                <w:noProof/>
-                <w:sz w:val="28"/>
-                <w:szCs w:val="28"/>
-                <w:u w:val="single"/>
-              </w:rPr>
-              <w:fldChar w:fldCharType="separate"/>
-            </w:r>
-            <w:r>
-              <w:rPr>
-                <w:noProof/>
-                <w:sz w:val="28"/>
-                <w:szCs w:val="28"/>
-                <w:u w:val="single"/>
-              </w:rPr>
-              <w:t>63%</w:t>
-            </w:r>
-            <w:r>
-              <w:rPr>
-                <w:noProof/>
-                <w:sz w:val="28"/>
-                <w:szCs w:val="28"/>
-                <w:u w:val="single"/>
-              </w:rPr>
-              <w:fldChar w:fldCharType="end"/>
-            </w:r>
-          </w:p>
-        </w:tc>
-        <w:tc>
-          <w:tcPr>
-            <w:tcW w:w="1915" w:type="dxa"/>
-          </w:tcPr>
-          <w:p>
-            <w:pPr>
-              <w:jc w:val="center"/>
-              <w:rPr>
-                <w:noProof/>
-                <w:sz w:val="28"/>
-                <w:szCs w:val="28"/>
-                <w:u w:val="single"/>
-              </w:rPr>
-            </w:pPr>
-            <w:r>
-              <w:rPr>
-                <w:noProof/>
-                <w:sz w:val="28"/>
-                <w:szCs w:val="28"/>
-                <w:u w:val="single"/>
-              </w:rPr>
-              <w:fldChar w:fldCharType="begin"/>
-            </w:r>
-            <w:r>
-              <w:rPr>
-                <w:noProof/>
-                <w:sz w:val="28"/>
-                <w:szCs w:val="28"/>
-                <w:u w:val="single"/>
-              </w:rPr>
-              <w:instrText xml:space="preserve"> MERGEFIELD FinalScenario2 </w:instrText>
-            </w:r>
-            <w:r>
-              <w:rPr>
-                <w:noProof/>
-                <w:sz w:val="28"/>
-                <w:szCs w:val="28"/>
-                <w:u w:val="single"/>
-              </w:rPr>
-              <w:fldChar w:fldCharType="separate"/>
-            </w:r>
-            <w:r>
-              <w:rPr>
-                <w:noProof/>
-                <w:sz w:val="28"/>
-                <w:szCs w:val="28"/>
-                <w:u w:val="single"/>
-              </w:rPr>
-              <w:t>77%</w:t>
-            </w:r>
-            <w:r>
-              <w:rPr>
-                <w:noProof/>
-                <w:sz w:val="28"/>
-                <w:szCs w:val="28"/>
-                <w:u w:val="single"/>
-              </w:rPr>
-              <w:fldChar w:fldCharType="end"/>
-            </w:r>
-          </w:p>
-        </w:tc>
-        <w:tc>
-          <w:tcPr>
-            <w:tcW w:w="1915" w:type="dxa"/>
-          </w:tcPr>
-          <w:p>
-            <w:pPr>
-              <w:jc w:val="center"/>
-              <w:rPr>
-                <w:noProof/>
-                <w:sz w:val="28"/>
-                <w:szCs w:val="28"/>
-                <w:u w:val="single"/>
-              </w:rPr>
-            </w:pPr>
-            <w:r>
-              <w:rPr>
-                <w:noProof/>
-                <w:sz w:val="28"/>
-                <w:szCs w:val="28"/>
-                <w:u w:val="single"/>
-              </w:rPr>
-              <w:fldChar w:fldCharType="begin"/>
-            </w:r>
-            <w:r>
-              <w:rPr>
-                <w:noProof/>
-                <w:sz w:val="28"/>
-                <w:szCs w:val="28"/>
-                <w:u w:val="single"/>
-              </w:rPr>
-              <w:instrText xml:space="preserve"> MERGEFIELD FinalScenario3 </w:instrText>
-            </w:r>
-            <w:r>
-              <w:rPr>
-                <w:noProof/>
-                <w:sz w:val="28"/>
-                <w:szCs w:val="28"/>
-                <w:u w:val="single"/>
-              </w:rPr>
-              <w:fldChar w:fldCharType="separate"/>
-            </w:r>
-            <w:r>
-              <w:rPr>
-                <w:noProof/>
-                <w:sz w:val="28"/>
-                <w:szCs w:val="28"/>
-                <w:u w:val="single"/>
-              </w:rPr>
-              <w:t>85%</w:t>
-            </w:r>
-            <w:r>
-              <w:rPr>
-                <w:noProof/>
-                <w:sz w:val="28"/>
-                <w:szCs w:val="28"/>
-                <w:u w:val="single"/>
-              </w:rPr>
-              <w:fldChar w:fldCharType="end"/>
-            </w:r>
-          </w:p>
-        </w:tc>
-        <w:tc>
-          <w:tcPr>
-            <w:tcW w:w="1915" w:type="dxa"/>
-          </w:tcPr>
-          <w:p>
-            <w:pPr>
-              <w:jc w:val="center"/>
-              <w:rPr>
-                <w:noProof/>
-                <w:sz w:val="28"/>
-                <w:szCs w:val="28"/>
-                <w:u w:val="single"/>
-              </w:rPr>
-            </w:pPr>
-            <w:r>
-              <w:rPr>
-                <w:noProof/>
-                <w:sz w:val="28"/>
-                <w:szCs w:val="28"/>
-                <w:u w:val="single"/>
-              </w:rPr>
-              <w:fldChar w:fldCharType="begin"/>
-            </w:r>
-            <w:r>
-              <w:rPr>
-                <w:noProof/>
-                <w:sz w:val="28"/>
-                <w:szCs w:val="28"/>
-                <w:u w:val="single"/>
-              </w:rPr>
-              <w:instrText xml:space="preserve"> MERGEFIELD FinalScenario4 </w:instrText>
-            </w:r>
-            <w:r>
-              <w:rPr>
-                <w:noProof/>
-                <w:sz w:val="28"/>
-                <w:szCs w:val="28"/>
-                <w:u w:val="single"/>
-              </w:rPr>
-              <w:fldChar w:fldCharType="separate"/>
-            </w:r>
-            <w:r>
-              <w:rPr>
-                <w:noProof/>
-                <w:sz w:val="28"/>
-                <w:szCs w:val="28"/>
-                <w:u w:val="single"/>
-              </w:rPr>
-              <w:t>89%</w:t>
-            </w:r>
-            <w:r>
-              <w:rPr>
-                <w:noProof/>
-                <w:sz w:val="28"/>
-                <w:szCs w:val="28"/>
-                <w:u w:val="single"/>
-              </w:rPr>
-              <w:fldChar w:fldCharType="end"/>
-            </w:r>
-          </w:p>
-        </w:tc>
-        <w:tc>
-          <w:tcPr>
-            <w:tcW w:w="1916" w:type="dxa"/>
-          </w:tcPr>
-          <w:p>
-            <w:pPr>
-              <w:jc w:val="center"/>
-              <w:rPr>
-                <w:noProof/>
-                <w:sz w:val="28"/>
-                <w:szCs w:val="28"/>
-                <w:u w:val="single"/>
-              </w:rPr>
-            </w:pPr>
-            <w:r>
-              <w:rPr>
-                <w:noProof/>
-                <w:sz w:val="28"/>
-                <w:szCs w:val="28"/>
-                <w:u w:val="single"/>
-              </w:rPr>
-              <w:fldChar w:fldCharType="begin"/>
-            </w:r>
-            <w:r>
-              <w:rPr>
-                <w:noProof/>
-                <w:sz w:val="28"/>
-                <w:szCs w:val="28"/>
-                <w:u w:val="single"/>
-              </w:rPr>
-              <w:instrText xml:space="preserve"> MERGEFIELD FinalScenario5 </w:instrText>
-            </w:r>
-            <w:r>
-              <w:rPr>
-                <w:noProof/>
-                <w:sz w:val="28"/>
-                <w:szCs w:val="28"/>
-                <w:u w:val="single"/>
-              </w:rPr>
-              <w:fldChar w:fldCharType="separate"/>
-            </w:r>
-            <w:r>
-              <w:rPr>
-                <w:noProof/>
-                <w:sz w:val="28"/>
-                <w:szCs w:val="28"/>
-                <w:u w:val="single"/>
-              </w:rPr>
-              <w:t>91%</w:t>
-            </w:r>
-            <w:r>
-              <w:rPr>
-                <w:noProof/>
-                <w:sz w:val="28"/>
-                <w:szCs w:val="28"/>
-                <w:u w:val="single"/>
-              </w:rPr>
-              <w:fldChar w:fldCharType="end"/>
-            </w:r>
-          </w:p>
-        </w:tc>
-      </w:tr>
-    </w:tbl>
     <w:p>
       <w:pPr>
         <w:rPr>
@@ -559,7 +242,13 @@
         <w:rPr>
           <w:noProof/>
         </w:rPr>
-        <w:t>If you complete or re-take other assignments your overall grade could go up.</w:t>
+        <w:t>Also, i</w:t>
+      </w:r>
+      <w:r>
+        <w:rPr>
+          <w:noProof/>
+        </w:rPr>
+        <w:t>f you complete or re-take other assignments your overall grade could go up.</w:t>
       </w:r>
     </w:p>
     <w:p>
@@ -693,18 +382,14 @@
       <w:r>
         <w:t xml:space="preserve">  </w:t>
       </w:r>
-      <w:r>
-        <w:fldChar w:fldCharType="begin"/>
-      </w:r>
-      <w:r>
-        <w:instrText xml:space="preserve"> MERGEFIELD Analysis2 </w:instrText>
-      </w:r>
-      <w:r>
-        <w:rPr>
-          <w:noProof/>
-        </w:rPr>
-        <w:fldChar w:fldCharType="end"/>
-      </w:r>
+      <w:fldSimple w:instr=" MERGEFIELD Analysis2 ">
+        <w:r>
+          <w:rPr>
+            <w:noProof/>
+          </w:rPr>
+          <w:t>Your grade on Kepler's Laws Assessment is lowering your total grade.  You can still do or re-do this assignment.  See Teams to re-take Kepler's Laws Assessment</w:t>
+        </w:r>
+      </w:fldSimple>
       <w:r>
         <w:rPr>
           <w:noProof/>
@@ -771,27 +456,14 @@
       <w:r>
         <w:t xml:space="preserve"> </w:t>
       </w:r>
-      <w:r>
-        <w:fldChar w:fldCharType="begin"/>
-      </w:r>
-      <w:r>
-        <w:instrText xml:space="preserve"> MERGEFIELD Analysis3 </w:instrText>
-      </w:r>
-      <w:r>
-        <w:fldChar w:fldCharType="separate"/>
-      </w:r>
-      <w:r>
-        <w:rPr>
-          <w:noProof/>
-        </w:rPr>
-        <w:t>Your grade on Sun and Stars Quiz v2 is lowering your total grade.  You can still do or re-do this assignment. Click here http://tiny.cc/mrw20210507 to take or re-take Sun and Stars Quiz v2</w:t>
-      </w:r>
-      <w:r>
-        <w:rPr>
-          <w:noProof/>
-        </w:rPr>
-        <w:fldChar w:fldCharType="end"/>
-      </w:r>
+      <w:fldSimple w:instr=" MERGEFIELD Analysis3 ">
+        <w:r>
+          <w:rPr>
+            <w:noProof/>
+          </w:rPr>
+          <w:t>Your grade on Sun and Stars Quiz v2 is lowering your total grade.  You can still do or re-do this assignment. Click here http://tiny.cc/mrw20210507 to take or re-take Sun and Stars Quiz v2</w:t>
+        </w:r>
+      </w:fldSimple>
       <w:r>
         <w:rPr>
           <w:noProof/>
@@ -875,6 +547,18 @@
         <w:rPr>
           <w:noProof/>
         </w:rPr>
+        <w:fldChar w:fldCharType="separate"/>
+      </w:r>
+      <w:r>
+        <w:rPr>
+          <w:noProof/>
+        </w:rPr>
+        <w:t>Your grade on Life Cycle of Stars Summary Quiz is lowering your total grade.  You should take/re-take it.  Click here to re-take:  http://tiny.cc/mrwlcossq Life Cycle of Stars Summary Quiz</w:t>
+      </w:r>
+      <w:r>
+        <w:rPr>
+          <w:noProof/>
+        </w:rPr>
         <w:fldChar w:fldCharType="end"/>
       </w:r>
       <w:r>
@@ -1057,18 +741,6 @@
         <w:rPr>
           <w:noProof/>
         </w:rPr>
-        <w:fldChar w:fldCharType="separate"/>
-      </w:r>
-      <w:r>
-        <w:rPr>
-          <w:noProof/>
-        </w:rPr>
-        <w:t>Your grade on Fusion and Structure Quiz is lowering your total grade.  You can still re-do this assignment.  Click here http://tiny.cc/mrw20220208 to take or re-take Fusion and Structure Quiz</w:t>
-      </w:r>
-      <w:r>
-        <w:rPr>
-          <w:noProof/>
-        </w:rPr>
         <w:fldChar w:fldCharType="end"/>
       </w:r>
       <w:r>
@@ -1234,18 +906,6 @@
           <w:noProof/>
         </w:rPr>
         <w:instrText xml:space="preserve"> MERGEFIELD Analysis8 </w:instrText>
-      </w:r>
-      <w:r>
-        <w:rPr>
-          <w:noProof/>
-        </w:rPr>
-        <w:fldChar w:fldCharType="separate"/>
-      </w:r>
-      <w:r>
-        <w:rPr>
-          <w:noProof/>
-        </w:rPr>
-        <w:t>Your grade on Short Gravity Quiz is lowering your total grade.  You can still re-do this assignment.  Click here http://tiny.cc/mrwsgq to take or re-take Short Gravity Quiz</w:t>
       </w:r>
       <w:r>
         <w:rPr>

</xml_diff>